<commit_message>
Custom error e consegna esercizio aggiornata
</commit_message>
<xml_diff>
--- a/src/main/resources/static/Consegna esercizio.docx
+++ b/src/main/resources/static/Consegna esercizio.docx
@@ -7,10 +7,33 @@
         <w:rPr>
           <w:b/>
           <w:bCs/>
+          <w:u w:val="single"/>
         </w:rPr>
       </w:pPr>
       <w:r>
-        <w:t>Esercizio di oggi: Spring La Mia Pizzeria - CRUD</w:t>
+        <w:rPr>
+          <w:b/>
+          <w:bCs/>
+          <w:u w:val="single"/>
+        </w:rPr>
+        <w:t>GIORNO 1</w:t>
+      </w:r>
+    </w:p>
+    <w:p>
+      <w:pPr>
+        <w:rPr>
+          <w:b/>
+          <w:bCs/>
+        </w:rPr>
+      </w:pPr>
+      <w:r>
+        <w:t>Esercizio di oggi</w:t>
+      </w:r>
+      <w:r>
+        <w:t xml:space="preserve"> 14/02/2023</w:t>
+      </w:r>
+      <w:r>
+        <w:t>: Spring La Mia Pizzeria - CRUD</w:t>
       </w:r>
       <w:r>
         <w:br/>
@@ -110,6 +133,252 @@
       <w:proofErr w:type="spellEnd"/>
       <w:r>
         <w:t>.</w:t>
+      </w:r>
+    </w:p>
+    <w:p>
+      <w:pPr>
+        <w:rPr>
+          <w:b/>
+          <w:bCs/>
+          <w:u w:val="single"/>
+        </w:rPr>
+      </w:pPr>
+    </w:p>
+    <w:p>
+      <w:pPr>
+        <w:rPr>
+          <w:b/>
+          <w:bCs/>
+          <w:u w:val="single"/>
+        </w:rPr>
+      </w:pPr>
+      <w:r>
+        <w:rPr>
+          <w:b/>
+          <w:bCs/>
+          <w:u w:val="single"/>
+        </w:rPr>
+        <w:t xml:space="preserve">GIORNO </w:t>
+      </w:r>
+      <w:r>
+        <w:rPr>
+          <w:b/>
+          <w:bCs/>
+          <w:u w:val="single"/>
+        </w:rPr>
+        <w:t>2</w:t>
+      </w:r>
+    </w:p>
+    <w:p>
+      <w:r>
+        <w:rPr>
+          <w:color w:val="1D1C1D"/>
+          <w:sz w:val="23"/>
+          <w:szCs w:val="23"/>
+          <w:shd w:val="clear" w:color="auto" w:fill="F8F8F8"/>
+        </w:rPr>
+        <w:t>Esercizio di oggi</w:t>
+      </w:r>
+      <w:r>
+        <w:rPr>
+          <w:color w:val="1D1C1D"/>
+          <w:sz w:val="23"/>
+          <w:szCs w:val="23"/>
+          <w:shd w:val="clear" w:color="auto" w:fill="F8F8F8"/>
+        </w:rPr>
+        <w:t xml:space="preserve"> </w:t>
+      </w:r>
+      <w:r>
+        <w:t>1</w:t>
+      </w:r>
+      <w:r>
+        <w:t>5</w:t>
+      </w:r>
+      <w:r>
+        <w:t>/02/2023</w:t>
+      </w:r>
+      <w:r>
+        <w:rPr>
+          <w:color w:val="1D1C1D"/>
+          <w:sz w:val="23"/>
+          <w:szCs w:val="23"/>
+          <w:shd w:val="clear" w:color="auto" w:fill="F8F8F8"/>
+        </w:rPr>
+        <w:t>:</w:t>
+      </w:r>
+      <w:r>
+        <w:rPr>
+          <w:b/>
+          <w:bCs/>
+          <w:color w:val="1D1C1D"/>
+          <w:sz w:val="23"/>
+          <w:szCs w:val="23"/>
+          <w:shd w:val="clear" w:color="auto" w:fill="F8F8F8"/>
+        </w:rPr>
+        <w:t> Spring La Mia Pizzeria - CRUD</w:t>
+      </w:r>
+      <w:r>
+        <w:rPr>
+          <w:color w:val="1D1C1D"/>
+          <w:sz w:val="23"/>
+          <w:szCs w:val="23"/>
+        </w:rPr>
+        <w:br/>
+      </w:r>
+      <w:r>
+        <w:rPr>
+          <w:color w:val="1D1C1D"/>
+          <w:sz w:val="23"/>
+          <w:szCs w:val="23"/>
+          <w:shd w:val="clear" w:color="auto" w:fill="F8F8F8"/>
+        </w:rPr>
+        <w:t>nome repo: </w:t>
+      </w:r>
+      <w:r>
+        <w:rPr>
+          <w:b/>
+          <w:bCs/>
+          <w:color w:val="1D1C1D"/>
+          <w:sz w:val="23"/>
+          <w:szCs w:val="23"/>
+          <w:shd w:val="clear" w:color="auto" w:fill="F8F8F8"/>
+        </w:rPr>
+        <w:t>spring-la-mia-pizzeria-</w:t>
+      </w:r>
+      <w:proofErr w:type="spellStart"/>
+      <w:r>
+        <w:rPr>
+          <w:b/>
+          <w:bCs/>
+          <w:color w:val="1D1C1D"/>
+          <w:sz w:val="23"/>
+          <w:szCs w:val="23"/>
+          <w:shd w:val="clear" w:color="auto" w:fill="F8F8F8"/>
+        </w:rPr>
+        <w:t>crud</w:t>
+      </w:r>
+      <w:proofErr w:type="spellEnd"/>
+      <w:r>
+        <w:rPr>
+          <w:color w:val="1D1C1D"/>
+          <w:sz w:val="23"/>
+          <w:szCs w:val="23"/>
+        </w:rPr>
+        <w:br/>
+      </w:r>
+      <w:r>
+        <w:rPr>
+          <w:color w:val="1D1C1D"/>
+          <w:sz w:val="23"/>
+          <w:szCs w:val="23"/>
+          <w:shd w:val="clear" w:color="auto" w:fill="F8F8F8"/>
+        </w:rPr>
+        <w:t>IMPORTANTE: Continuiamo l’esercizio del giorno precedente. Stessa repo.</w:t>
+      </w:r>
+      <w:r>
+        <w:rPr>
+          <w:color w:val="1D1C1D"/>
+          <w:sz w:val="23"/>
+          <w:szCs w:val="23"/>
+        </w:rPr>
+        <w:br/>
+      </w:r>
+      <w:r>
+        <w:rPr>
+          <w:color w:val="1D1C1D"/>
+          <w:sz w:val="23"/>
+          <w:szCs w:val="23"/>
+          <w:shd w:val="clear" w:color="auto" w:fill="F8F8F8"/>
+        </w:rPr>
+        <w:t>Ciao ragazzi, andiamo avanti con l’applicazione per gestire la nostra pizzeria. Lo scopo di oggi è quello di mostrare i dettagli di una singola pizza.</w:t>
+      </w:r>
+      <w:r>
+        <w:rPr>
+          <w:color w:val="1D1C1D"/>
+          <w:sz w:val="23"/>
+          <w:szCs w:val="23"/>
+        </w:rPr>
+        <w:br/>
+      </w:r>
+      <w:r>
+        <w:rPr>
+          <w:color w:val="1D1C1D"/>
+          <w:sz w:val="23"/>
+          <w:szCs w:val="23"/>
+          <w:shd w:val="clear" w:color="auto" w:fill="F8F8F8"/>
+        </w:rPr>
+        <w:t>Ogni pizza dell’elenco avrà quindi un pulsante che se cliccato ci porterà a una pagina che mostrerà i dettagli della pizza scelta.</w:t>
+      </w:r>
+      <w:r>
+        <w:rPr>
+          <w:color w:val="1D1C1D"/>
+          <w:sz w:val="23"/>
+          <w:szCs w:val="23"/>
+        </w:rPr>
+        <w:br/>
+      </w:r>
+      <w:r>
+        <w:rPr>
+          <w:color w:val="1D1C1D"/>
+          <w:sz w:val="23"/>
+          <w:szCs w:val="23"/>
+          <w:shd w:val="clear" w:color="auto" w:fill="F8F8F8"/>
+        </w:rPr>
+        <w:t>Dobbiamo quindi inviare l’id come parametro dell’URL, recuperarlo nel metodo del controller, caricare i dati della pizza ricercata e passarli come model.</w:t>
+      </w:r>
+      <w:r>
+        <w:rPr>
+          <w:color w:val="1D1C1D"/>
+          <w:sz w:val="23"/>
+          <w:szCs w:val="23"/>
+        </w:rPr>
+        <w:br/>
+      </w:r>
+      <w:r>
+        <w:rPr>
+          <w:color w:val="1D1C1D"/>
+          <w:sz w:val="23"/>
+          <w:szCs w:val="23"/>
+          <w:shd w:val="clear" w:color="auto" w:fill="F8F8F8"/>
+        </w:rPr>
+        <w:t xml:space="preserve">La </w:t>
+      </w:r>
+      <w:proofErr w:type="spellStart"/>
+      <w:r>
+        <w:rPr>
+          <w:color w:val="1D1C1D"/>
+          <w:sz w:val="23"/>
+          <w:szCs w:val="23"/>
+          <w:shd w:val="clear" w:color="auto" w:fill="F8F8F8"/>
+        </w:rPr>
+        <w:t>view</w:t>
+      </w:r>
+      <w:proofErr w:type="spellEnd"/>
+      <w:r>
+        <w:rPr>
+          <w:color w:val="1D1C1D"/>
+          <w:sz w:val="23"/>
+          <w:szCs w:val="23"/>
+          <w:shd w:val="clear" w:color="auto" w:fill="F8F8F8"/>
+        </w:rPr>
+        <w:t xml:space="preserve"> a quel punto li mostrerà all’utente con la grafica che preferiamo.</w:t>
+      </w:r>
+      <w:r>
+        <w:rPr>
+          <w:color w:val="1D1C1D"/>
+          <w:sz w:val="23"/>
+          <w:szCs w:val="23"/>
+        </w:rPr>
+        <w:br/>
+      </w:r>
+      <w:r>
+        <w:rPr>
+          <w:color w:val="1D1C1D"/>
+          <w:sz w:val="23"/>
+          <w:szCs w:val="23"/>
+          <w:shd w:val="clear" w:color="auto" w:fill="F8F8F8"/>
+        </w:rPr>
+        <w:t>Nella pagina con l’elenco delle pizze aggiungiamo un campo di testo che se compilato filtrerà le pizze (lato server) aventi come titolo quello inserito dall’utente.</w:t>
       </w:r>
     </w:p>
     <w:p/>
@@ -523,10 +792,12 @@
   <w:style w:type="paragraph" w:default="1" w:styleId="Normale">
     <w:name w:val="Normal"/>
     <w:qFormat/>
+    <w:rsid w:val="00A72233"/>
   </w:style>
   <w:style w:type="character" w:default="1" w:styleId="Carpredefinitoparagrafo">
     <w:name w:val="Default Paragraph Font"/>
     <w:uiPriority w:val="1"/>
+    <w:semiHidden/>
     <w:unhideWhenUsed/>
   </w:style>
   <w:style w:type="table" w:default="1" w:styleId="Tabellanormale">

</xml_diff>

<commit_message>
Esercizio-4 del 17/02 completato
</commit_message>
<xml_diff>
--- a/src/main/resources/static/Consegna esercizio.docx
+++ b/src/main/resources/static/Consegna esercizio.docx
@@ -177,6 +177,239 @@
           <w:szCs w:val="23"/>
           <w:shd w:val="clear" w:color="auto" w:fill="F8F8F8"/>
         </w:rPr>
+        <w:t xml:space="preserve">Esercizio di oggi </w:t>
+      </w:r>
+      <w:r>
+        <w:t>15/02/2023</w:t>
+      </w:r>
+      <w:r>
+        <w:rPr>
+          <w:color w:val="1D1C1D"/>
+          <w:sz w:val="23"/>
+          <w:szCs w:val="23"/>
+          <w:shd w:val="clear" w:color="auto" w:fill="F8F8F8"/>
+        </w:rPr>
+        <w:t>:</w:t>
+      </w:r>
+      <w:r>
+        <w:rPr>
+          <w:b/>
+          <w:bCs/>
+          <w:color w:val="1D1C1D"/>
+          <w:sz w:val="23"/>
+          <w:szCs w:val="23"/>
+          <w:shd w:val="clear" w:color="auto" w:fill="F8F8F8"/>
+        </w:rPr>
+        <w:t> Spring La Mia Pizzeria - CRUD</w:t>
+      </w:r>
+      <w:r>
+        <w:rPr>
+          <w:color w:val="1D1C1D"/>
+          <w:sz w:val="23"/>
+          <w:szCs w:val="23"/>
+        </w:rPr>
+        <w:br/>
+      </w:r>
+      <w:r>
+        <w:rPr>
+          <w:color w:val="1D1C1D"/>
+          <w:sz w:val="23"/>
+          <w:szCs w:val="23"/>
+          <w:shd w:val="clear" w:color="auto" w:fill="F8F8F8"/>
+        </w:rPr>
+        <w:t>nome repo: </w:t>
+      </w:r>
+      <w:r>
+        <w:rPr>
+          <w:b/>
+          <w:bCs/>
+          <w:color w:val="1D1C1D"/>
+          <w:sz w:val="23"/>
+          <w:szCs w:val="23"/>
+          <w:shd w:val="clear" w:color="auto" w:fill="F8F8F8"/>
+        </w:rPr>
+        <w:t>spring-la-mia-pizzeria-</w:t>
+      </w:r>
+      <w:proofErr w:type="spellStart"/>
+      <w:r>
+        <w:rPr>
+          <w:b/>
+          <w:bCs/>
+          <w:color w:val="1D1C1D"/>
+          <w:sz w:val="23"/>
+          <w:szCs w:val="23"/>
+          <w:shd w:val="clear" w:color="auto" w:fill="F8F8F8"/>
+        </w:rPr>
+        <w:t>crud</w:t>
+      </w:r>
+      <w:proofErr w:type="spellEnd"/>
+      <w:r>
+        <w:rPr>
+          <w:color w:val="1D1C1D"/>
+          <w:sz w:val="23"/>
+          <w:szCs w:val="23"/>
+        </w:rPr>
+        <w:br/>
+      </w:r>
+      <w:r>
+        <w:rPr>
+          <w:color w:val="1D1C1D"/>
+          <w:sz w:val="23"/>
+          <w:szCs w:val="23"/>
+          <w:shd w:val="clear" w:color="auto" w:fill="F8F8F8"/>
+        </w:rPr>
+        <w:t>IMPORTANTE: Continuiamo l’esercizio del giorno precedente. Stessa repo.</w:t>
+      </w:r>
+      <w:r>
+        <w:rPr>
+          <w:color w:val="1D1C1D"/>
+          <w:sz w:val="23"/>
+          <w:szCs w:val="23"/>
+        </w:rPr>
+        <w:br/>
+      </w:r>
+      <w:r>
+        <w:rPr>
+          <w:color w:val="1D1C1D"/>
+          <w:sz w:val="23"/>
+          <w:szCs w:val="23"/>
+          <w:shd w:val="clear" w:color="auto" w:fill="F8F8F8"/>
+        </w:rPr>
+        <w:t>Ciao ragazzi, andiamo avanti con l’applicazione per gestire la nostra pizzeria. Lo scopo di oggi è quello di mostrare i dettagli di una singola pizza.</w:t>
+      </w:r>
+      <w:r>
+        <w:rPr>
+          <w:color w:val="1D1C1D"/>
+          <w:sz w:val="23"/>
+          <w:szCs w:val="23"/>
+        </w:rPr>
+        <w:br/>
+      </w:r>
+      <w:r>
+        <w:rPr>
+          <w:color w:val="1D1C1D"/>
+          <w:sz w:val="23"/>
+          <w:szCs w:val="23"/>
+          <w:shd w:val="clear" w:color="auto" w:fill="F8F8F8"/>
+        </w:rPr>
+        <w:t>Ogni pizza dell’elenco avrà quindi un pulsante che se cliccato ci porterà a una pagina che mostrerà i dettagli della pizza scelta.</w:t>
+      </w:r>
+      <w:r>
+        <w:rPr>
+          <w:color w:val="1D1C1D"/>
+          <w:sz w:val="23"/>
+          <w:szCs w:val="23"/>
+        </w:rPr>
+        <w:br/>
+      </w:r>
+      <w:r>
+        <w:rPr>
+          <w:color w:val="1D1C1D"/>
+          <w:sz w:val="23"/>
+          <w:szCs w:val="23"/>
+          <w:shd w:val="clear" w:color="auto" w:fill="F8F8F8"/>
+        </w:rPr>
+        <w:t>Dobbiamo quindi inviare l’id come parametro dell’URL, recuperarlo nel metodo del controller, caricare i dati della pizza ricercata e passarli come model.</w:t>
+      </w:r>
+      <w:r>
+        <w:rPr>
+          <w:color w:val="1D1C1D"/>
+          <w:sz w:val="23"/>
+          <w:szCs w:val="23"/>
+        </w:rPr>
+        <w:br/>
+      </w:r>
+      <w:r>
+        <w:rPr>
+          <w:color w:val="1D1C1D"/>
+          <w:sz w:val="23"/>
+          <w:szCs w:val="23"/>
+          <w:shd w:val="clear" w:color="auto" w:fill="F8F8F8"/>
+        </w:rPr>
+        <w:t xml:space="preserve">La </w:t>
+      </w:r>
+      <w:proofErr w:type="spellStart"/>
+      <w:r>
+        <w:rPr>
+          <w:color w:val="1D1C1D"/>
+          <w:sz w:val="23"/>
+          <w:szCs w:val="23"/>
+          <w:shd w:val="clear" w:color="auto" w:fill="F8F8F8"/>
+        </w:rPr>
+        <w:t>view</w:t>
+      </w:r>
+      <w:proofErr w:type="spellEnd"/>
+      <w:r>
+        <w:rPr>
+          <w:color w:val="1D1C1D"/>
+          <w:sz w:val="23"/>
+          <w:szCs w:val="23"/>
+          <w:shd w:val="clear" w:color="auto" w:fill="F8F8F8"/>
+        </w:rPr>
+        <w:t xml:space="preserve"> a quel punto li mostrerà all’utente con la grafica che preferiamo.</w:t>
+      </w:r>
+      <w:r>
+        <w:rPr>
+          <w:color w:val="1D1C1D"/>
+          <w:sz w:val="23"/>
+          <w:szCs w:val="23"/>
+        </w:rPr>
+        <w:br/>
+      </w:r>
+      <w:r>
+        <w:rPr>
+          <w:color w:val="1D1C1D"/>
+          <w:sz w:val="23"/>
+          <w:szCs w:val="23"/>
+          <w:shd w:val="clear" w:color="auto" w:fill="F8F8F8"/>
+        </w:rPr>
+        <w:t>Nella pagina con l’elenco delle pizze aggiungiamo un campo di testo che se compilato filtrerà le pizze (lato server) aventi come titolo quello inserito dall’utente.</w:t>
+      </w:r>
+    </w:p>
+    <w:p/>
+    <w:p>
+      <w:pPr>
+        <w:rPr>
+          <w:b/>
+          <w:bCs/>
+          <w:u w:val="single"/>
+        </w:rPr>
+      </w:pPr>
+      <w:r>
+        <w:rPr>
+          <w:b/>
+          <w:bCs/>
+          <w:u w:val="single"/>
+        </w:rPr>
+        <w:t xml:space="preserve">GIORNO </w:t>
+      </w:r>
+      <w:r>
+        <w:rPr>
+          <w:b/>
+          <w:bCs/>
+          <w:u w:val="single"/>
+        </w:rPr>
+        <w:t>3</w:t>
+      </w:r>
+    </w:p>
+    <w:p>
+      <w:pPr>
+        <w:rPr>
+          <w:b/>
+          <w:bCs/>
+          <w:color w:val="1D1C1D"/>
+          <w:sz w:val="23"/>
+          <w:szCs w:val="23"/>
+          <w:shd w:val="clear" w:color="auto" w:fill="F8F8F8"/>
+        </w:rPr>
+      </w:pPr>
+      <w:r>
+        <w:rPr>
+          <w:color w:val="1D1C1D"/>
+          <w:sz w:val="23"/>
+          <w:szCs w:val="23"/>
+          <w:shd w:val="clear" w:color="auto" w:fill="F8F8F8"/>
+        </w:rPr>
         <w:t>Esercizio di oggi</w:t>
       </w:r>
       <w:r>
@@ -192,7 +425,7 @@
         <w:t>1</w:t>
       </w:r>
       <w:r>
-        <w:t>5</w:t>
+        <w:t>6</w:t>
       </w:r>
       <w:r>
         <w:t>/02/2023</w:t>
@@ -204,18 +437,18 @@
           <w:szCs w:val="23"/>
           <w:shd w:val="clear" w:color="auto" w:fill="F8F8F8"/>
         </w:rPr>
-        <w:t>:</w:t>
-      </w:r>
-      <w:r>
-        <w:rPr>
-          <w:b/>
-          <w:bCs/>
-          <w:color w:val="1D1C1D"/>
-          <w:sz w:val="23"/>
-          <w:szCs w:val="23"/>
-          <w:shd w:val="clear" w:color="auto" w:fill="F8F8F8"/>
-        </w:rPr>
-        <w:t> Spring La Mia Pizzeria - CRUD</w:t>
+        <w:t>: </w:t>
+      </w:r>
+      <w:r>
+        <w:rPr>
+          <w:b/>
+          <w:bCs/>
+          <w:color w:val="1D1C1D"/>
+          <w:sz w:val="23"/>
+          <w:szCs w:val="23"/>
+          <w:shd w:val="clear" w:color="auto" w:fill="F8F8F8"/>
+        </w:rPr>
+        <w:t>Spring La Mia Pizzeria - CRUD</w:t>
       </w:r>
       <w:r>
         <w:rPr>
@@ -258,16 +491,22 @@
         <w:t>crud</w:t>
       </w:r>
       <w:proofErr w:type="spellEnd"/>
-      <w:r>
-        <w:rPr>
-          <w:color w:val="1D1C1D"/>
-          <w:sz w:val="23"/>
-          <w:szCs w:val="23"/>
-        </w:rPr>
-        <w:br/>
-      </w:r>
-      <w:r>
-        <w:rPr>
+    </w:p>
+    <w:p>
+      <w:pPr>
+        <w:rPr>
+          <w:b/>
+          <w:bCs/>
+          <w:color w:val="1D1C1D"/>
+          <w:sz w:val="23"/>
+          <w:szCs w:val="23"/>
+          <w:shd w:val="clear" w:color="auto" w:fill="F8F8F8"/>
+        </w:rPr>
+      </w:pPr>
+      <w:r>
+        <w:rPr>
+          <w:b/>
+          <w:bCs/>
           <w:color w:val="1D1C1D"/>
           <w:sz w:val="23"/>
           <w:szCs w:val="23"/>
@@ -275,73 +514,98 @@
         </w:rPr>
         <w:t>IMPORTANTE: Continuiamo l’esercizio del giorno precedente. Stessa repo.</w:t>
       </w:r>
-      <w:r>
-        <w:rPr>
-          <w:color w:val="1D1C1D"/>
-          <w:sz w:val="23"/>
-          <w:szCs w:val="23"/>
-        </w:rPr>
-        <w:br/>
-      </w:r>
-      <w:r>
-        <w:rPr>
-          <w:color w:val="1D1C1D"/>
-          <w:sz w:val="23"/>
-          <w:szCs w:val="23"/>
-          <w:shd w:val="clear" w:color="auto" w:fill="F8F8F8"/>
-        </w:rPr>
-        <w:t>Ciao ragazzi, andiamo avanti con l’applicazione per gestire la nostra pizzeria. Lo scopo di oggi è quello di mostrare i dettagli di una singola pizza.</w:t>
-      </w:r>
-      <w:r>
-        <w:rPr>
-          <w:color w:val="1D1C1D"/>
-          <w:sz w:val="23"/>
-          <w:szCs w:val="23"/>
-        </w:rPr>
-        <w:br/>
-      </w:r>
-      <w:r>
-        <w:rPr>
-          <w:color w:val="1D1C1D"/>
-          <w:sz w:val="23"/>
-          <w:szCs w:val="23"/>
-          <w:shd w:val="clear" w:color="auto" w:fill="F8F8F8"/>
-        </w:rPr>
-        <w:t>Ogni pizza dell’elenco avrà quindi un pulsante che se cliccato ci porterà a una pagina che mostrerà i dettagli della pizza scelta.</w:t>
-      </w:r>
-      <w:r>
-        <w:rPr>
-          <w:color w:val="1D1C1D"/>
-          <w:sz w:val="23"/>
-          <w:szCs w:val="23"/>
-        </w:rPr>
-        <w:br/>
-      </w:r>
-      <w:r>
-        <w:rPr>
-          <w:color w:val="1D1C1D"/>
-          <w:sz w:val="23"/>
-          <w:szCs w:val="23"/>
-          <w:shd w:val="clear" w:color="auto" w:fill="F8F8F8"/>
-        </w:rPr>
-        <w:t>Dobbiamo quindi inviare l’id come parametro dell’URL, recuperarlo nel metodo del controller, caricare i dati della pizza ricercata e passarli come model.</w:t>
-      </w:r>
-      <w:r>
-        <w:rPr>
-          <w:color w:val="1D1C1D"/>
-          <w:sz w:val="23"/>
-          <w:szCs w:val="23"/>
-        </w:rPr>
-        <w:br/>
-      </w:r>
-      <w:r>
-        <w:rPr>
-          <w:color w:val="1D1C1D"/>
-          <w:sz w:val="23"/>
-          <w:szCs w:val="23"/>
-          <w:shd w:val="clear" w:color="auto" w:fill="F8F8F8"/>
-        </w:rPr>
-        <w:t xml:space="preserve">La </w:t>
+    </w:p>
+    <w:p>
+      <w:pPr>
+        <w:rPr>
+          <w:color w:val="1D1C1D"/>
+          <w:sz w:val="23"/>
+          <w:szCs w:val="23"/>
+          <w:shd w:val="clear" w:color="auto" w:fill="F8F8F8"/>
+        </w:rPr>
+      </w:pPr>
+      <w:r>
+        <w:rPr>
+          <w:color w:val="1D1C1D"/>
+          <w:sz w:val="23"/>
+          <w:szCs w:val="23"/>
+          <w:shd w:val="clear" w:color="auto" w:fill="F8F8F8"/>
+        </w:rPr>
+        <w:t>Ciao ragazzi,</w:t>
+      </w:r>
+      <w:r>
+        <w:rPr>
+          <w:color w:val="1D1C1D"/>
+          <w:sz w:val="23"/>
+          <w:szCs w:val="23"/>
+        </w:rPr>
+        <w:br/>
+      </w:r>
+      <w:r>
+        <w:rPr>
+          <w:color w:val="1D1C1D"/>
+          <w:sz w:val="23"/>
+          <w:szCs w:val="23"/>
+          <w:shd w:val="clear" w:color="auto" w:fill="F8F8F8"/>
+        </w:rPr>
+        <w:t>nuove implementazioni per la nostra applicazione.</w:t>
+      </w:r>
+    </w:p>
+    <w:p>
+      <w:pPr>
+        <w:rPr>
+          <w:color w:val="1D1C1D"/>
+          <w:sz w:val="23"/>
+          <w:szCs w:val="23"/>
+          <w:shd w:val="clear" w:color="auto" w:fill="F8F8F8"/>
+        </w:rPr>
+      </w:pPr>
+      <w:r>
+        <w:rPr>
+          <w:color w:val="1D1C1D"/>
+          <w:sz w:val="23"/>
+          <w:szCs w:val="23"/>
+          <w:shd w:val="clear" w:color="auto" w:fill="F8F8F8"/>
+        </w:rPr>
+        <w:t>Abbiamo la lista delle pizze, abbiamo i dettagli delle pizze...perch</w:t>
+      </w:r>
+      <w:r>
+        <w:rPr>
+          <w:color w:val="1D1C1D"/>
+          <w:sz w:val="23"/>
+          <w:szCs w:val="23"/>
+          <w:shd w:val="clear" w:color="auto" w:fill="F8F8F8"/>
+        </w:rPr>
+        <w:t>é</w:t>
+      </w:r>
+      <w:r>
+        <w:rPr>
+          <w:color w:val="1D1C1D"/>
+          <w:sz w:val="23"/>
+          <w:szCs w:val="23"/>
+          <w:shd w:val="clear" w:color="auto" w:fill="F8F8F8"/>
+        </w:rPr>
+        <w:t xml:space="preserve"> non realizzare la pagina per la creazione di una nuova pizza?</w:t>
+      </w:r>
+    </w:p>
+    <w:p>
+      <w:pPr>
+        <w:rPr>
+          <w:color w:val="1D1C1D"/>
+          <w:sz w:val="23"/>
+          <w:szCs w:val="23"/>
+          <w:shd w:val="clear" w:color="auto" w:fill="F8F8F8"/>
+        </w:rPr>
+      </w:pPr>
+      <w:r>
+        <w:rPr>
+          <w:color w:val="1D1C1D"/>
+          <w:sz w:val="23"/>
+          <w:szCs w:val="23"/>
+          <w:shd w:val="clear" w:color="auto" w:fill="F8F8F8"/>
+        </w:rPr>
+        <w:lastRenderedPageBreak/>
+        <w:t xml:space="preserve">Aggiungiamo quindi tutto il codice necessario per mostrare il </w:t>
       </w:r>
       <w:proofErr w:type="spellStart"/>
       <w:r>
@@ -351,7 +615,7 @@
           <w:szCs w:val="23"/>
           <w:shd w:val="clear" w:color="auto" w:fill="F8F8F8"/>
         </w:rPr>
-        <w:t>view</w:t>
+        <w:t>form</w:t>
       </w:r>
       <w:proofErr w:type="spellEnd"/>
       <w:r>
@@ -361,27 +625,355 @@
           <w:szCs w:val="23"/>
           <w:shd w:val="clear" w:color="auto" w:fill="F8F8F8"/>
         </w:rPr>
-        <w:t xml:space="preserve"> a quel punto li mostrerà all’utente con la grafica che preferiamo.</w:t>
-      </w:r>
-      <w:r>
-        <w:rPr>
-          <w:color w:val="1D1C1D"/>
-          <w:sz w:val="23"/>
-          <w:szCs w:val="23"/>
-        </w:rPr>
-        <w:br/>
-      </w:r>
-      <w:r>
-        <w:rPr>
-          <w:color w:val="1D1C1D"/>
-          <w:sz w:val="23"/>
-          <w:szCs w:val="23"/>
-          <w:shd w:val="clear" w:color="auto" w:fill="F8F8F8"/>
-        </w:rPr>
-        <w:t>Nella pagina con l’elenco delle pizze aggiungiamo un campo di testo che se compilato filtrerà le pizze (lato server) aventi come titolo quello inserito dall’utente.</w:t>
-      </w:r>
-    </w:p>
-    <w:p/>
+        <w:t xml:space="preserve"> per la creazione di una nuova pizza e per il salvataggio dei dati in tabella.</w:t>
+      </w:r>
+    </w:p>
+    <w:p>
+      <w:pPr>
+        <w:rPr>
+          <w:color w:val="1D1C1D"/>
+          <w:sz w:val="23"/>
+          <w:szCs w:val="23"/>
+          <w:shd w:val="clear" w:color="auto" w:fill="F8F8F8"/>
+        </w:rPr>
+      </w:pPr>
+      <w:proofErr w:type="gramStart"/>
+      <w:r>
+        <w:rPr>
+          <w:color w:val="1D1C1D"/>
+          <w:sz w:val="23"/>
+          <w:szCs w:val="23"/>
+          <w:shd w:val="clear" w:color="auto" w:fill="F8F8F8"/>
+        </w:rPr>
+        <w:t>Nella index</w:t>
+      </w:r>
+      <w:proofErr w:type="gramEnd"/>
+      <w:r>
+        <w:rPr>
+          <w:color w:val="1D1C1D"/>
+          <w:sz w:val="23"/>
+          <w:szCs w:val="23"/>
+          <w:shd w:val="clear" w:color="auto" w:fill="F8F8F8"/>
+        </w:rPr>
+        <w:t xml:space="preserve"> creiamo ovviamente il bottone “Crea nuova pizza” che ci porta a questa nuova pagina creata.</w:t>
+      </w:r>
+    </w:p>
+    <w:p>
+      <w:pPr>
+        <w:rPr>
+          <w:color w:val="1D1C1D"/>
+          <w:sz w:val="23"/>
+          <w:szCs w:val="23"/>
+          <w:shd w:val="clear" w:color="auto" w:fill="F8F8F8"/>
+        </w:rPr>
+      </w:pPr>
+      <w:r>
+        <w:rPr>
+          <w:color w:val="1D1C1D"/>
+          <w:sz w:val="23"/>
+          <w:szCs w:val="23"/>
+          <w:shd w:val="clear" w:color="auto" w:fill="F8F8F8"/>
+        </w:rPr>
+        <w:t>Ricordiamoci che l’utente potrebbe sbagliare inserendo dei dati : gestiamo quindi la validazione!</w:t>
+      </w:r>
+    </w:p>
+    <w:p>
+      <w:pPr>
+        <w:rPr>
+          <w:color w:val="1D1C1D"/>
+          <w:sz w:val="23"/>
+          <w:szCs w:val="23"/>
+          <w:shd w:val="clear" w:color="auto" w:fill="F8F8F8"/>
+        </w:rPr>
+      </w:pPr>
+      <w:r>
+        <w:rPr>
+          <w:color w:val="1D1C1D"/>
+          <w:sz w:val="23"/>
+          <w:szCs w:val="23"/>
+          <w:shd w:val="clear" w:color="auto" w:fill="F8F8F8"/>
+        </w:rPr>
+        <w:t>Ad esempio verifichiamo che :</w:t>
+      </w:r>
+      <w:r>
+        <w:rPr>
+          <w:color w:val="1D1C1D"/>
+          <w:sz w:val="23"/>
+          <w:szCs w:val="23"/>
+        </w:rPr>
+        <w:br/>
+      </w:r>
+      <w:r>
+        <w:rPr>
+          <w:color w:val="1D1C1D"/>
+          <w:sz w:val="23"/>
+          <w:szCs w:val="23"/>
+          <w:shd w:val="clear" w:color="auto" w:fill="F8F8F8"/>
+        </w:rPr>
+        <w:t>- i dati della pizza siano tutti presenti</w:t>
+      </w:r>
+      <w:r>
+        <w:rPr>
+          <w:color w:val="1D1C1D"/>
+          <w:sz w:val="23"/>
+          <w:szCs w:val="23"/>
+        </w:rPr>
+        <w:br/>
+      </w:r>
+      <w:r>
+        <w:rPr>
+          <w:color w:val="1D1C1D"/>
+          <w:sz w:val="23"/>
+          <w:szCs w:val="23"/>
+          <w:shd w:val="clear" w:color="auto" w:fill="F8F8F8"/>
+        </w:rPr>
+        <w:t>- il campi di testo non superino una certa lunghezza</w:t>
+      </w:r>
+      <w:r>
+        <w:rPr>
+          <w:color w:val="1D1C1D"/>
+          <w:sz w:val="23"/>
+          <w:szCs w:val="23"/>
+        </w:rPr>
+        <w:br/>
+      </w:r>
+      <w:r>
+        <w:rPr>
+          <w:color w:val="1D1C1D"/>
+          <w:sz w:val="23"/>
+          <w:szCs w:val="23"/>
+          <w:shd w:val="clear" w:color="auto" w:fill="F8F8F8"/>
+        </w:rPr>
+        <w:t>- il prezzo abbia un valore valido (ha senso una pizza con prezzo minore o uguale a zero?)</w:t>
+      </w:r>
+    </w:p>
+    <w:p>
+      <w:pPr>
+        <w:rPr>
+          <w:color w:val="1D1C1D"/>
+          <w:sz w:val="23"/>
+          <w:szCs w:val="23"/>
+          <w:shd w:val="clear" w:color="auto" w:fill="F8F8F8"/>
+        </w:rPr>
+      </w:pPr>
+    </w:p>
+    <w:p>
+      <w:pPr>
+        <w:rPr>
+          <w:b/>
+          <w:bCs/>
+          <w:u w:val="single"/>
+        </w:rPr>
+      </w:pPr>
+      <w:r>
+        <w:rPr>
+          <w:b/>
+          <w:bCs/>
+          <w:u w:val="single"/>
+        </w:rPr>
+        <w:t xml:space="preserve">GIORNO </w:t>
+      </w:r>
+      <w:r>
+        <w:rPr>
+          <w:b/>
+          <w:bCs/>
+          <w:u w:val="single"/>
+        </w:rPr>
+        <w:t>4</w:t>
+      </w:r>
+    </w:p>
+    <w:p>
+      <w:pPr>
+        <w:rPr>
+          <w:color w:val="1D1C1D"/>
+          <w:sz w:val="23"/>
+          <w:szCs w:val="23"/>
+          <w:shd w:val="clear" w:color="auto" w:fill="F8F8F8"/>
+        </w:rPr>
+      </w:pPr>
+      <w:r>
+        <w:rPr>
+          <w:color w:val="1D1C1D"/>
+          <w:sz w:val="23"/>
+          <w:szCs w:val="23"/>
+          <w:shd w:val="clear" w:color="auto" w:fill="F8F8F8"/>
+        </w:rPr>
+        <w:t>Esercizio di oggi</w:t>
+      </w:r>
+      <w:r>
+        <w:rPr>
+          <w:color w:val="1D1C1D"/>
+          <w:sz w:val="23"/>
+          <w:szCs w:val="23"/>
+          <w:shd w:val="clear" w:color="auto" w:fill="F8F8F8"/>
+        </w:rPr>
+        <w:t xml:space="preserve"> 17/02/2023</w:t>
+      </w:r>
+      <w:r>
+        <w:rPr>
+          <w:color w:val="1D1C1D"/>
+          <w:sz w:val="23"/>
+          <w:szCs w:val="23"/>
+          <w:shd w:val="clear" w:color="auto" w:fill="F8F8F8"/>
+        </w:rPr>
+        <w:t>: </w:t>
+      </w:r>
+      <w:r>
+        <w:rPr>
+          <w:b/>
+          <w:bCs/>
+          <w:color w:val="1D1C1D"/>
+          <w:sz w:val="23"/>
+          <w:szCs w:val="23"/>
+          <w:shd w:val="clear" w:color="auto" w:fill="F8F8F8"/>
+        </w:rPr>
+        <w:t>Spring La Mia Pizzeria - CRUD</w:t>
+      </w:r>
+      <w:r>
+        <w:rPr>
+          <w:color w:val="1D1C1D"/>
+          <w:sz w:val="23"/>
+          <w:szCs w:val="23"/>
+        </w:rPr>
+        <w:br/>
+      </w:r>
+      <w:r>
+        <w:rPr>
+          <w:color w:val="1D1C1D"/>
+          <w:sz w:val="23"/>
+          <w:szCs w:val="23"/>
+          <w:shd w:val="clear" w:color="auto" w:fill="F8F8F8"/>
+        </w:rPr>
+        <w:t>nome repo: </w:t>
+      </w:r>
+      <w:r>
+        <w:rPr>
+          <w:b/>
+          <w:bCs/>
+          <w:color w:val="1D1C1D"/>
+          <w:sz w:val="23"/>
+          <w:szCs w:val="23"/>
+          <w:shd w:val="clear" w:color="auto" w:fill="F8F8F8"/>
+        </w:rPr>
+        <w:t>spring-la-mia-pizzeria-</w:t>
+      </w:r>
+      <w:proofErr w:type="spellStart"/>
+      <w:r>
+        <w:rPr>
+          <w:b/>
+          <w:bCs/>
+          <w:color w:val="1D1C1D"/>
+          <w:sz w:val="23"/>
+          <w:szCs w:val="23"/>
+          <w:shd w:val="clear" w:color="auto" w:fill="F8F8F8"/>
+        </w:rPr>
+        <w:t>crud</w:t>
+      </w:r>
+      <w:proofErr w:type="spellEnd"/>
+      <w:r>
+        <w:rPr>
+          <w:color w:val="1D1C1D"/>
+          <w:sz w:val="23"/>
+          <w:szCs w:val="23"/>
+        </w:rPr>
+        <w:br/>
+      </w:r>
+      <w:r>
+        <w:rPr>
+          <w:color w:val="1D1C1D"/>
+          <w:sz w:val="23"/>
+          <w:szCs w:val="23"/>
+          <w:shd w:val="clear" w:color="auto" w:fill="F8F8F8"/>
+        </w:rPr>
+        <w:t>IMPORTANTE: Continuiamo l’esercizio del giorno precedente. Stessa repo.</w:t>
+      </w:r>
+      <w:r>
+        <w:rPr>
+          <w:color w:val="1D1C1D"/>
+          <w:sz w:val="23"/>
+          <w:szCs w:val="23"/>
+        </w:rPr>
+        <w:br/>
+      </w:r>
+      <w:r>
+        <w:rPr>
+          <w:color w:val="1D1C1D"/>
+          <w:sz w:val="23"/>
+          <w:szCs w:val="23"/>
+          <w:shd w:val="clear" w:color="auto" w:fill="F8F8F8"/>
+        </w:rPr>
+        <w:t>Ciao ragazzi, andiamo avanti col nostro progetto.</w:t>
+      </w:r>
+      <w:r>
+        <w:rPr>
+          <w:color w:val="1D1C1D"/>
+          <w:sz w:val="23"/>
+          <w:szCs w:val="23"/>
+        </w:rPr>
+        <w:br/>
+      </w:r>
+      <w:r>
+        <w:rPr>
+          <w:color w:val="1D1C1D"/>
+          <w:sz w:val="23"/>
+          <w:szCs w:val="23"/>
+          <w:shd w:val="clear" w:color="auto" w:fill="F8F8F8"/>
+        </w:rPr>
+        <w:t>Completiamo le pagine di gestione delle nostre pizze! Abbiamo la pagina con la lista di tutte le pizze, quella con i dettagli della singola pizza, quella per crearla...cosa manca?</w:t>
+      </w:r>
+      <w:r>
+        <w:rPr>
+          <w:color w:val="1D1C1D"/>
+          <w:sz w:val="23"/>
+          <w:szCs w:val="23"/>
+        </w:rPr>
+        <w:br/>
+      </w:r>
+      <w:r>
+        <w:rPr>
+          <w:color w:val="1D1C1D"/>
+          <w:sz w:val="23"/>
+          <w:szCs w:val="23"/>
+          <w:shd w:val="clear" w:color="auto" w:fill="F8F8F8"/>
+        </w:rPr>
+        <w:t xml:space="preserve">Dobbiamo realizzare : </w:t>
+      </w:r>
+    </w:p>
+    <w:p>
+      <w:pPr>
+        <w:rPr>
+          <w:color w:val="1D1C1D"/>
+          <w:sz w:val="23"/>
+          <w:szCs w:val="23"/>
+          <w:shd w:val="clear" w:color="auto" w:fill="F8F8F8"/>
+        </w:rPr>
+      </w:pPr>
+      <w:r>
+        <w:rPr>
+          <w:color w:val="1D1C1D"/>
+          <w:sz w:val="23"/>
+          <w:szCs w:val="23"/>
+          <w:shd w:val="clear" w:color="auto" w:fill="F8F8F8"/>
+        </w:rPr>
+        <w:t xml:space="preserve">- pagina di modifica di una pizza </w:t>
+      </w:r>
+    </w:p>
+    <w:p>
+      <w:pPr>
+        <w:rPr>
+          <w:u w:val="single"/>
+        </w:rPr>
+      </w:pPr>
+      <w:r>
+        <w:rPr>
+          <w:color w:val="1D1C1D"/>
+          <w:sz w:val="23"/>
+          <w:szCs w:val="23"/>
+          <w:shd w:val="clear" w:color="auto" w:fill="F8F8F8"/>
+        </w:rPr>
+        <w:t>- cancellazione di una pizza cliccando un pulsante presente nella grafica di ogni singolo prodotto mostrato nella lista in homepage</w:t>
+      </w:r>
+    </w:p>
     <w:sectPr>
       <w:pgSz w:w="11906" w:h="16838"/>
       <w:pgMar w:top="1417" w:right="1134" w:bottom="1134" w:left="1134" w:header="708" w:footer="708" w:gutter="0"/>
@@ -792,7 +1384,7 @@
   <w:style w:type="paragraph" w:default="1" w:styleId="Normale">
     <w:name w:val="Normal"/>
     <w:qFormat/>
-    <w:rsid w:val="00A72233"/>
+    <w:rsid w:val="00E76EF5"/>
   </w:style>
   <w:style w:type="character" w:default="1" w:styleId="Carpredefinitoparagrafo">
     <w:name w:val="Default Paragraph Font"/>
@@ -831,6 +1423,11 @@
       <w:ind w:left="720"/>
       <w:contextualSpacing/>
     </w:pPr>
+  </w:style>
+  <w:style w:type="character" w:customStyle="1" w:styleId="c-messageeditedlabel">
+    <w:name w:val="c-message__edited_label"/>
+    <w:basedOn w:val="Carpredefinitoparagrafo"/>
+    <w:rsid w:val="00E76EF5"/>
   </w:style>
 </w:styles>
 </file>

</xml_diff>